<commit_message>
Changes on exercise , adding diagrams on solutions
</commit_message>
<xml_diff>
--- a/Decision trees/Decision Tree HVE/exercise worksheets/decision_tree_HVE_exercise.docx
+++ b/Decision trees/Decision Tree HVE/exercise worksheets/decision_tree_HVE_exercise.docx
@@ -269,7 +269,7 @@
       <w:r>
         <w:t xml:space="preserve"> </w:t>
       </w:r>
-      <w:hyperlink r:id="rId21">
+      <w:hyperlink r:id="rId20">
         <w:r>
           <w:rPr>
             <w:rStyle w:val="Hyperlink"/>
@@ -303,7 +303,7 @@
       <w:r>
         <w:t xml:space="preserve"> </w:t>
       </w:r>
-      <w:hyperlink r:id="rId22">
+      <w:hyperlink r:id="rId21">
         <w:r>
           <w:rPr>
             <w:rStyle w:val="Hyperlink"/>
@@ -337,7 +337,7 @@
       <w:r>
         <w:t xml:space="preserve"> </w:t>
       </w:r>
-      <w:hyperlink r:id="rId23">
+      <w:hyperlink r:id="rId22">
         <w:r>
           <w:rPr>
             <w:rStyle w:val="Hyperlink"/>
@@ -388,79 +388,79 @@
       <w:pPr>
         <w:pStyle w:val="Heading1"/>
       </w:pPr>
-      <w:bookmarkStart w:id="24" w:name="exercise-i-treatment-for-viral-encephalitis-a-decision-tree"/>
+      <w:bookmarkStart w:id="23" w:name="X34c333fd776494f071736f8c4ff27c9bb79645b"/>
+      <w:r>
+        <w:t xml:space="preserve">Exercise I: Treatment for Viral encephalitis – A Decision Tree</w:t>
+      </w:r>
+      <w:bookmarkEnd w:id="23"/>
+    </w:p>
+    <w:p>
+      <w:pPr>
+        <w:pStyle w:val="FirstParagraph"/>
+      </w:pPr>
+      <w:r>
+        <w:t xml:space="preserve">Viral encephalitis can be caused by herpes viruses (HVE) or other viruses (OVE). Herpes viruses cause approximately 52% of cases of viral encephalitis. Without treatment, the risk of complications (severe sequelae) for HVE is 71%; for OVE, the risk is only 1%. A drug, vidarabine, decreases the likelihood of complications due to HVE from 71% down to 36%. However, among OVE patients, treatment with vidarabine is associated with severe side effects, increasing the risk of complications from the 1% baseline to 20%. It is possible to obtain a definitive diagnosis of HVE by means of a brain biopsy, but the procedure itself also has a 0.5% probability of being fatal.</w:t>
+      </w:r>
+    </w:p>
+    <w:p>
+      <w:pPr>
+        <w:pStyle w:val="BodyText"/>
+      </w:pPr>
+      <w:r>
+        <w:t xml:space="preserve">You are tasked with evaluating the healthcare costs and benefits associated with three possible management strategies (no treatment, vidarabine treatment, or brain biopsy followed by vidarabine treatment for those who are diagnosed with HVE). Benefits will be measured in terms of quality-adjusted life-years (QALYs).</w:t>
+      </w:r>
+    </w:p>
+    <w:p>
+      <w:pPr>
+        <w:pStyle w:val="BodyText"/>
+      </w:pPr>
+      <w:r>
+        <w:t xml:space="preserve">The healthcare cost of a case of viral encephalitis without complications is $1,200; however, if complications occur, the cost rises to $9,000. The cost of vidarabine treatment is $9,500, while a brain biopsy is a $25,000 procedure.</w:t>
+      </w:r>
+    </w:p>
+    <w:p>
+      <w:pPr>
+        <w:pStyle w:val="BodyText"/>
+      </w:pPr>
+      <w:r>
+        <w:t xml:space="preserve">A patient who recovers from viral encephalitis without complications has an average of 20 remaining QALYs; however, a patient who experiences complications has an average of 19 remaining QALYs. Since a brain biopsy is an unpleasant procedure, patients who undergo it also experience a one-time loss of 0.01 QALYs regardless of the outcome of the biopsy.</w:t>
+      </w:r>
+    </w:p>
+    <w:p>
+      <w:pPr>
+        <w:pStyle w:val="BodyText"/>
+      </w:pPr>
+      <w:r>
+        <w:t xml:space="preserve">Parameters are summarized in Table 1. Use the code template provided in</w:t>
+      </w:r>
+      <w:r>
+        <w:t xml:space="preserve"> </w:t>
+      </w:r>
+      <w:r>
+        <w:t xml:space="preserve">“</w:t>
+      </w:r>
+      <w:r>
+        <w:t xml:space="preserve">decisition_tree_HVE_template.Rmd</w:t>
+      </w:r>
+      <w:r>
+        <w:t xml:space="preserve">”</w:t>
+      </w:r>
+      <w:r>
+        <w:t xml:space="preserve"> </w:t>
+      </w:r>
+      <w:r>
+        <w:t xml:space="preserve">as a starting point for this exercise.</w:t>
+      </w:r>
+    </w:p>
+    <w:p>
+      <w:pPr>
+        <w:pStyle w:val="Heading2"/>
+      </w:pPr>
+      <w:bookmarkStart w:id="24" w:name="tasks"/>
+      <w:r>
+        <w:t xml:space="preserve">Tasks</w:t>
+      </w:r>
       <w:bookmarkEnd w:id="24"/>
-      <w:r>
-        <w:t xml:space="preserve">Exercise I: Treatment for Viral encephalitis – A Decision Tree</w:t>
-      </w:r>
-    </w:p>
-    <w:p>
-      <w:pPr>
-        <w:pStyle w:val="FirstParagraph"/>
-      </w:pPr>
-      <w:r>
-        <w:t xml:space="preserve">Viral encephalitis can be caused by herpes viruses (HVE) or other viruses (OVE). Herpes viruses cause approximately 52% of cases of viral encephalitis. Without treatment, the risk of complications (severe sequelae) for HVE is 71%; for OVE, the risk is only 1%. A drug, vidarabine, decreases the likelihood of complications due to HVE from 71% down to 36%. However, among OVE patients, treatment with vidarabine is associated with severe side effects, increasing the risk of complications from the 1% baseline to 20%. It is possible to obtain a definitive diagnosis of HVE by means of a brain biopsy, but the procedure itself also has a 0.5% probability of being fatal.</w:t>
-      </w:r>
-    </w:p>
-    <w:p>
-      <w:pPr>
-        <w:pStyle w:val="BodyText"/>
-      </w:pPr>
-      <w:r>
-        <w:t xml:space="preserve">You are tasked with evaluating the healthcare costs and benefits associated with three possible management strategies (no treatment, vidarabine treatment, or brain biopsy followed by vidarabine treatment for those who are diagnosed with HVE). Benefits will be measured in terms of quality-adjusted life-years (QALYs).</w:t>
-      </w:r>
-    </w:p>
-    <w:p>
-      <w:pPr>
-        <w:pStyle w:val="BodyText"/>
-      </w:pPr>
-      <w:r>
-        <w:t xml:space="preserve">The healthcare cost of a case of viral encephalitis without complications is $1,200; however, if complications occur, the cost rises to $9,000. The cost of vidarabine treatment is $9,500, while a brain biopsy is a $25,000 procedure.</w:t>
-      </w:r>
-    </w:p>
-    <w:p>
-      <w:pPr>
-        <w:pStyle w:val="BodyText"/>
-      </w:pPr>
-      <w:r>
-        <w:t xml:space="preserve">A patient who recovers from viral encephalitis without complications has an average of 20 remaining QALYs; however, a patient who experiences complications has an average of 19 remaining QALYs. Since a brain biopsy is an unpleasant procedure, patients who undergo it also experience a one-time loss of 0.01 QALYs regardless of the outcome of the biopsy.</w:t>
-      </w:r>
-    </w:p>
-    <w:p>
-      <w:pPr>
-        <w:pStyle w:val="BodyText"/>
-      </w:pPr>
-      <w:r>
-        <w:t xml:space="preserve">Parameters are summarized in Table 1. Use the code template provided in</w:t>
-      </w:r>
-      <w:r>
-        <w:t xml:space="preserve"> </w:t>
-      </w:r>
-      <w:r>
-        <w:t xml:space="preserve">“</w:t>
-      </w:r>
-      <w:r>
-        <w:t xml:space="preserve">decisition_tree_HVE_template.Rmd</w:t>
-      </w:r>
-      <w:r>
-        <w:t xml:space="preserve">”</w:t>
-      </w:r>
-      <w:r>
-        <w:t xml:space="preserve"> </w:t>
-      </w:r>
-      <w:r>
-        <w:t xml:space="preserve">as a starting point for this exercise.</w:t>
-      </w:r>
-    </w:p>
-    <w:p>
-      <w:pPr>
-        <w:pStyle w:val="Heading2"/>
-      </w:pPr>
-      <w:bookmarkStart w:id="25" w:name="tasks"/>
-      <w:bookmarkEnd w:id="25"/>
-      <w:r>
-        <w:t xml:space="preserve">Tasks</w:t>
-      </w:r>
     </w:p>
     <w:p>
       <w:pPr>
@@ -630,7 +630,7 @@
     </w:p>
     <w:tbl>
       <w:tblPr>
-        <w:tblStyle w:val="TableNormal"/>
+        <w:tblStyle w:val="Table"/>
         <w:tblW w:type="pct" w:w="0.0"/>
         <w:tblLook w:firstRow="1"/>
       </w:tblPr>
@@ -751,18 +751,10 @@
           </w:p>
         </w:tc>
         <w:tc>
-          <w:p>
-            <w:pPr>
-              <w:pStyle w:val="Compact"/>
-            </w:pPr>
-          </w:p>
-        </w:tc>
-        <w:tc>
-          <w:p>
-            <w:pPr>
-              <w:pStyle w:val="Compact"/>
-            </w:pPr>
-          </w:p>
+          <w:p/>
+        </w:tc>
+        <w:tc>
+          <w:p/>
         </w:tc>
       </w:tr>
       <w:tr>
@@ -854,18 +846,10 @@
           </w:p>
         </w:tc>
         <w:tc>
-          <w:p>
-            <w:pPr>
-              <w:pStyle w:val="Compact"/>
-            </w:pPr>
-          </w:p>
-        </w:tc>
-        <w:tc>
-          <w:p>
-            <w:pPr>
-              <w:pStyle w:val="Compact"/>
-            </w:pPr>
-          </w:p>
+          <w:p/>
+        </w:tc>
+        <w:tc>
+          <w:p/>
         </w:tc>
       </w:tr>
       <w:tr>
@@ -995,18 +979,10 @@
           </w:p>
         </w:tc>
         <w:tc>
-          <w:p>
-            <w:pPr>
-              <w:pStyle w:val="Compact"/>
-            </w:pPr>
-          </w:p>
-        </w:tc>
-        <w:tc>
-          <w:p>
-            <w:pPr>
-              <w:pStyle w:val="Compact"/>
-            </w:pPr>
-          </w:p>
+          <w:p/>
+        </w:tc>
+        <w:tc>
+          <w:p/>
         </w:tc>
       </w:tr>
       <w:tr>
@@ -1136,18 +1112,10 @@
           </w:p>
         </w:tc>
         <w:tc>
-          <w:p>
-            <w:pPr>
-              <w:pStyle w:val="Compact"/>
-            </w:pPr>
-          </w:p>
-        </w:tc>
-        <w:tc>
-          <w:p>
-            <w:pPr>
-              <w:pStyle w:val="Compact"/>
-            </w:pPr>
-          </w:p>
+          <w:p/>
+        </w:tc>
+        <w:tc>
+          <w:p/>
         </w:tc>
       </w:tr>
       <w:tr>
@@ -1346,6 +1314,10 @@
 </w:document>
 </file>
 
+<file path=word/comments.xml><?xml version="1.0" encoding="utf-8"?>
+<w:comments xmlns:w="http://schemas.openxmlformats.org/wordprocessingml/2006/main" xmlns:m="http://schemas.openxmlformats.org/officeDocument/2006/math" xmlns:r="http://schemas.openxmlformats.org/officeDocument/2006/relationships" xmlns:o="urn:schemas-microsoft-com:office:office" xmlns:v="urn:schemas-microsoft-com:vml" xmlns:w10="urn:schemas-microsoft-com:office:word" xmlns:a="http://schemas.openxmlformats.org/drawingml/2006/main" xmlns:pic="http://schemas.openxmlformats.org/drawingml/2006/picture" xmlns:wp="http://schemas.openxmlformats.org/drawingml/2006/wordprocessingDrawing"/>
+</file>
+
 <file path=word/footnotes.xml><?xml version="1.0" encoding="utf-8"?>
 <w:footnotes xmlns:w="http://schemas.openxmlformats.org/wordprocessingml/2006/main" xmlns:m="http://schemas.openxmlformats.org/officeDocument/2006/math" xmlns:r="http://schemas.openxmlformats.org/officeDocument/2006/relationships" xmlns:o="urn:schemas-microsoft-com:office:office" xmlns:v="urn:schemas-microsoft-com:vml" xmlns:w10="urn:schemas-microsoft-com:office:word" xmlns:a="http://schemas.openxmlformats.org/drawingml/2006/main" xmlns:pic="http://schemas.openxmlformats.org/drawingml/2006/picture" xmlns:wp="http://schemas.openxmlformats.org/drawingml/2006/wordprocessingDrawing">
   <w:footnote w:type="continuationSeparator" w:id="0">
@@ -1367,8 +1339,8 @@
 
 <file path=word/numbering.xml><?xml version="1.0" encoding="utf-8"?>
 <w:numbering xmlns:w="http://schemas.openxmlformats.org/wordprocessingml/2006/main">
-  <w:abstractNum w:abstractNumId="0">
-    <w:nsid w:val="e17f69ba"/>
+  <w:abstractNum w:abstractNumId="990">
+    <w:nsid w:val="170cd2de"/>
     <w:multiLevelType w:val="multilevel"/>
     <w:lvl w:ilvl="0">
       <w:numFmt w:val="bullet"/>
@@ -1447,9 +1419,31 @@
         <w:ind w:left="4800" w:hanging="480"/>
       </w:pPr>
     </w:lvl>
+    <w:lvl w:ilvl="7">
+      <w:numFmt w:val="bullet"/>
+      <w:lvlText w:val=" "/>
+      <w:lvlJc w:val="left"/>
+      <w:pPr>
+        <w:tabs>
+          <w:tab w:val="num" w:pos="5040"/>
+        </w:tabs>
+        <w:ind w:left="5520" w:hanging="480"/>
+      </w:pPr>
+    </w:lvl>
+    <w:lvl w:ilvl="8">
+      <w:numFmt w:val="bullet"/>
+      <w:lvlText w:val=" "/>
+      <w:lvlJc w:val="left"/>
+      <w:pPr>
+        <w:tabs>
+          <w:tab w:val="num" w:pos="5760"/>
+        </w:tabs>
+        <w:ind w:left="6240" w:hanging="480"/>
+      </w:pPr>
+    </w:lvl>
   </w:abstractNum>
   <w:abstractNum w:abstractNumId="990">
-    <w:nsid w:val="eed7b668"/>
+    <w:nsid w:val="2c1ae401"/>
     <w:multiLevelType w:val="multilevel"/>
     <w:lvl w:ilvl="0">
       <w:numFmt w:val="bullet"/>
@@ -1528,9 +1522,31 @@
         <w:ind w:left="4800" w:hanging="480"/>
       </w:pPr>
     </w:lvl>
+    <w:lvl w:ilvl="7">
+      <w:numFmt w:val="bullet"/>
+      <w:lvlText w:val=" "/>
+      <w:lvlJc w:val="left"/>
+      <w:pPr>
+        <w:tabs>
+          <w:tab w:val="num" w:pos="5040"/>
+        </w:tabs>
+        <w:ind w:left="5520" w:hanging="480"/>
+      </w:pPr>
+    </w:lvl>
+    <w:lvl w:ilvl="8">
+      <w:numFmt w:val="bullet"/>
+      <w:lvlText w:val=" "/>
+      <w:lvlJc w:val="left"/>
+      <w:pPr>
+        <w:tabs>
+          <w:tab w:val="num" w:pos="5760"/>
+        </w:tabs>
+        <w:ind w:left="6240" w:hanging="480"/>
+      </w:pPr>
+    </w:lvl>
   </w:abstractNum>
   <w:abstractNum w:abstractNumId="99411">
-    <w:nsid w:val="f267eda0"/>
+    <w:nsid w:val="ea454b4c"/>
     <w:multiLevelType w:val="multilevel"/>
     <w:lvl w:ilvl="0">
       <w:start w:val="1"/>
@@ -1616,9 +1632,33 @@
         <w:ind w:left="4800" w:hanging="480"/>
       </w:pPr>
     </w:lvl>
+    <w:lvl w:ilvl="7">
+      <w:start w:val="1"/>
+      <w:numFmt w:val="decimal"/>
+      <w:lvlText w:val="%8."/>
+      <w:lvlJc w:val="left"/>
+      <w:pPr>
+        <w:tabs>
+          <w:tab w:val="num" w:pos="5040"/>
+        </w:tabs>
+        <w:ind w:left="5520" w:hanging="480"/>
+      </w:pPr>
+    </w:lvl>
+    <w:lvl w:ilvl="8">
+      <w:start w:val="1"/>
+      <w:numFmt w:val="decimal"/>
+      <w:lvlText w:val="%9."/>
+      <w:lvlJc w:val="left"/>
+      <w:pPr>
+        <w:tabs>
+          <w:tab w:val="num" w:pos="5760"/>
+        </w:tabs>
+        <w:ind w:left="6240" w:hanging="480"/>
+      </w:pPr>
+    </w:lvl>
   </w:abstractNum>
   <w:abstractNum w:abstractNumId="991">
-    <w:nsid w:val="b2844e92"/>
+    <w:nsid w:val="71315dca"/>
     <w:multiLevelType w:val="multilevel"/>
     <w:lvl w:ilvl="0">
       <w:numFmt w:val="bullet"/>
@@ -1697,9 +1737,31 @@
         <w:ind w:left="4800" w:hanging="480"/>
       </w:pPr>
     </w:lvl>
+    <w:lvl w:ilvl="7">
+      <w:numFmt w:val="bullet"/>
+      <w:lvlText w:val="–"/>
+      <w:lvlJc w:val="left"/>
+      <w:pPr>
+        <w:tabs>
+          <w:tab w:val="num" w:pos="5040"/>
+        </w:tabs>
+        <w:ind w:left="5520" w:hanging="480"/>
+      </w:pPr>
+    </w:lvl>
+    <w:lvl w:ilvl="8">
+      <w:numFmt w:val="bullet"/>
+      <w:lvlText w:val="•"/>
+      <w:lvlJc w:val="left"/>
+      <w:pPr>
+        <w:tabs>
+          <w:tab w:val="num" w:pos="5760"/>
+        </w:tabs>
+        <w:ind w:left="6240" w:hanging="480"/>
+      </w:pPr>
+    </w:lvl>
   </w:abstractNum>
-  <w:num w:numId="1">
-    <w:abstractNumId w:val="0"/>
+  <w:num w:numId="1000">
+    <w:abstractNumId w:val="990"/>
   </w:num>
   <w:num w:numId="1000">
     <w:abstractNumId w:val="990"/>
@@ -1725,6 +1787,12 @@
       <w:startOverride w:val="1"/>
     </w:lvlOverride>
     <w:lvlOverride w:ilvl="6">
+      <w:startOverride w:val="1"/>
+    </w:lvlOverride>
+    <w:lvlOverride w:ilvl="7">
+      <w:startOverride w:val="1"/>
+    </w:lvlOverride>
+    <w:lvlOverride w:ilvl="8">
       <w:startOverride w:val="1"/>
     </w:lvlOverride>
   </w:num>
@@ -1754,6 +1822,12 @@
     <w:lvlOverride w:ilvl="6">
       <w:startOverride w:val="1"/>
     </w:lvlOverride>
+    <w:lvlOverride w:ilvl="7">
+      <w:startOverride w:val="1"/>
+    </w:lvlOverride>
+    <w:lvlOverride w:ilvl="8">
+      <w:startOverride w:val="1"/>
+    </w:lvlOverride>
   </w:num>
 </w:numbering>
 </file>
@@ -2011,6 +2085,66 @@
       <w:szCs w:val="24"/>
     </w:rPr>
   </w:style>
+  <w:style w:type="paragraph" w:styleId="Heading7">
+    <w:name w:val="Heading 7"/>
+    <w:basedOn w:val="Normal"/>
+    <w:next w:val="BodyText"/>
+    <w:uiPriority w:val="9"/>
+    <w:unhideWhenUsed/>
+    <w:qFormat/>
+    <w:pPr>
+      <w:keepNext/>
+      <w:keepLines/>
+      <w:spacing w:before="200" w:after="0"/>
+      <w:outlineLvl w:val="6"/>
+    </w:pPr>
+    <w:rPr>
+      <w:rFonts w:asciiTheme="majorHAnsi" w:eastAsiaTheme="majorEastAsia" w:hAnsiTheme="majorHAnsi" w:cstheme="majorBidi"/>
+      <w:color w:val="4F81BD" w:themeColor="accent1"/>
+      <w:sz w:val="24"/>
+      <w:szCs w:val="24"/>
+    </w:rPr>
+  </w:style>
+  <w:style w:type="paragraph" w:styleId="Heading8">
+    <w:name w:val="Heading 8"/>
+    <w:basedOn w:val="Normal"/>
+    <w:next w:val="BodyText"/>
+    <w:uiPriority w:val="9"/>
+    <w:unhideWhenUsed/>
+    <w:qFormat/>
+    <w:pPr>
+      <w:keepNext/>
+      <w:keepLines/>
+      <w:spacing w:before="200" w:after="0"/>
+      <w:outlineLvl w:val="7"/>
+    </w:pPr>
+    <w:rPr>
+      <w:rFonts w:asciiTheme="majorHAnsi" w:eastAsiaTheme="majorEastAsia" w:hAnsiTheme="majorHAnsi" w:cstheme="majorBidi"/>
+      <w:color w:val="4F81BD" w:themeColor="accent1"/>
+      <w:sz w:val="24"/>
+      <w:szCs w:val="24"/>
+    </w:rPr>
+  </w:style>
+  <w:style w:type="paragraph" w:styleId="Heading9">
+    <w:name w:val="Heading 9"/>
+    <w:basedOn w:val="Normal"/>
+    <w:next w:val="BodyText"/>
+    <w:uiPriority w:val="9"/>
+    <w:unhideWhenUsed/>
+    <w:qFormat/>
+    <w:pPr>
+      <w:keepNext/>
+      <w:keepLines/>
+      <w:spacing w:before="200" w:after="0"/>
+      <w:outlineLvl w:val="8"/>
+    </w:pPr>
+    <w:rPr>
+      <w:rFonts w:asciiTheme="majorHAnsi" w:eastAsiaTheme="majorEastAsia" w:hAnsiTheme="majorHAnsi" w:cstheme="majorBidi"/>
+      <w:color w:val="4F81BD" w:themeColor="accent1"/>
+      <w:sz w:val="24"/>
+      <w:szCs w:val="24"/>
+    </w:rPr>
+  </w:style>
   <w:style w:type="paragraph" w:styleId="BlockText">
     <w:name w:val="Block Text"/>
     <w:basedOn w:val="BodyText"/>
@@ -2042,8 +2176,9 @@
     <w:semiHidden/>
     <w:unhideWhenUsed/>
   </w:style>
-  <w:style w:type="table" w:default="1" w:styleId="TableNormal">
-    <w:name w:val="Normal Table"/>
+  <w:style w:type="table" w:default="1" w:styleId="Table">
+    <w:name w:val="Table"/>
+    <w:basedOn w:val="TableNormal"/>
     <w:semiHidden/>
     <w:unhideWhenUsed/>
     <w:qFormat/>
@@ -2100,8 +2235,8 @@
     <w:name w:val="Figure"/>
     <w:basedOn w:val="Normal"/>
   </w:style>
-  <w:style w:type="paragraph" w:customStyle="1" w:styleId="FigureWithCaption">
-    <w:name w:val="Figure with Caption"/>
+  <w:style w:type="paragraph" w:customStyle="1" w:styleId="CaptionedFigure">
+    <w:name w:val="Captioned Figure"/>
     <w:basedOn w:val="Figure"/>
     <w:pPr>
       <w:keepNext/>

</xml_diff>